<commit_message>
Dodelani planu, nova verze rozpoctu
</commit_message>
<xml_diff>
--- a/doc/work/rozpocetProjektu.docx
+++ b/doc/work/rozpocetProjektu.docx
@@ -208,19 +208,1408 @@
       </w:r>
     </w:p>
     <w:p>
+      <w:pPr>
+        <w:pStyle w:val="Nadpis1"/>
+      </w:pPr>
+      <w:r>
+        <w:t>Kontakt</w:t>
+      </w:r>
+    </w:p>
+    <w:p>
+      <w:pPr>
+        <w:pStyle w:val="Odstavecseseznamem"/>
+        <w:numPr>
+          <w:ilvl w:val="0"/>
+          <w:numId w:val="3"/>
+        </w:numPr>
+      </w:pPr>
+      <w:hyperlink r:id="rId8" w:history="1">
+        <w:r>
+          <w:rPr>
+            <w:rStyle w:val="Hypertextovodkaz"/>
+          </w:rPr>
+          <w:t>https://github.com/nosekto2/Kucharka</w:t>
+        </w:r>
+      </w:hyperlink>
+    </w:p>
+    <w:p>
+      <w:r>
+        <w:br w:type="page"/>
+      </w:r>
+    </w:p>
+    <w:tbl>
+      <w:tblPr>
+        <w:tblpPr w:leftFromText="141" w:rightFromText="141" w:vertAnchor="text" w:horzAnchor="margin" w:tblpY="685"/>
+        <w:tblW w:w="0" w:type="auto"/>
+        <w:tblLayout w:type="fixed"/>
+        <w:tblCellMar>
+          <w:top w:w="55" w:type="dxa"/>
+          <w:left w:w="55" w:type="dxa"/>
+          <w:bottom w:w="55" w:type="dxa"/>
+          <w:right w:w="55" w:type="dxa"/>
+        </w:tblCellMar>
+        <w:tblLook w:val="0000"/>
+      </w:tblPr>
+      <w:tblGrid>
+        <w:gridCol w:w="1500"/>
+        <w:gridCol w:w="2176"/>
+        <w:gridCol w:w="972"/>
+        <w:gridCol w:w="4418"/>
+      </w:tblGrid>
+      <w:tr>
+        <w:tc>
+          <w:tcPr>
+            <w:tcW w:w="9066" w:type="dxa"/>
+            <w:gridSpan w:val="4"/>
+            <w:tcBorders>
+              <w:top w:val="single" w:sz="1" w:space="0" w:color="000000"/>
+              <w:left w:val="single" w:sz="1" w:space="0" w:color="000000"/>
+              <w:bottom w:val="single" w:sz="1" w:space="0" w:color="000000"/>
+              <w:right w:val="single" w:sz="1" w:space="0" w:color="000000"/>
+            </w:tcBorders>
+            <w:shd w:val="clear" w:color="auto" w:fill="auto"/>
+          </w:tcPr>
+          <w:p>
+            <w:pPr>
+              <w:pStyle w:val="Obsahtabulky"/>
+              <w:pageBreakBefore/>
+              <w:snapToGrid w:val="0"/>
+              <w:jc w:val="center"/>
+              <w:rPr>
+                <w:rFonts w:ascii="Arial" w:eastAsia="Microsoft YaHei" w:hAnsi="Arial"/>
+                <w:sz w:val="32"/>
+                <w:szCs w:val="32"/>
+              </w:rPr>
+            </w:pPr>
+            <w:r>
+              <w:rPr>
+                <w:rFonts w:ascii="Arial" w:eastAsia="Microsoft YaHei" w:hAnsi="Arial"/>
+                <w:sz w:val="32"/>
+                <w:szCs w:val="32"/>
+              </w:rPr>
+              <w:lastRenderedPageBreak/>
+              <w:t>Verze souboru</w:t>
+            </w:r>
+          </w:p>
+        </w:tc>
+      </w:tr>
+      <w:tr>
+        <w:tc>
+          <w:tcPr>
+            <w:tcW w:w="1500" w:type="dxa"/>
+            <w:tcBorders>
+              <w:left w:val="single" w:sz="1" w:space="0" w:color="000000"/>
+              <w:bottom w:val="single" w:sz="1" w:space="0" w:color="000000"/>
+            </w:tcBorders>
+            <w:shd w:val="clear" w:color="auto" w:fill="auto"/>
+          </w:tcPr>
+          <w:p>
+            <w:pPr>
+              <w:pStyle w:val="Obsahtabulky"/>
+              <w:snapToGrid w:val="0"/>
+              <w:rPr>
+                <w:rFonts w:eastAsia="Microsoft YaHei"/>
+                <w:b/>
+                <w:bCs/>
+                <w:sz w:val="28"/>
+                <w:szCs w:val="28"/>
+                <w:u w:val="single"/>
+              </w:rPr>
+            </w:pPr>
+            <w:r>
+              <w:rPr>
+                <w:rFonts w:eastAsia="Microsoft YaHei"/>
+                <w:b/>
+                <w:bCs/>
+                <w:sz w:val="28"/>
+                <w:szCs w:val="28"/>
+                <w:u w:val="single"/>
+              </w:rPr>
+              <w:t>Datum</w:t>
+            </w:r>
+          </w:p>
+        </w:tc>
+        <w:tc>
+          <w:tcPr>
+            <w:tcW w:w="2176" w:type="dxa"/>
+            <w:tcBorders>
+              <w:left w:val="single" w:sz="1" w:space="0" w:color="000000"/>
+              <w:bottom w:val="single" w:sz="1" w:space="0" w:color="000000"/>
+            </w:tcBorders>
+            <w:shd w:val="clear" w:color="auto" w:fill="auto"/>
+          </w:tcPr>
+          <w:p>
+            <w:pPr>
+              <w:pStyle w:val="Obsahtabulky"/>
+              <w:snapToGrid w:val="0"/>
+              <w:rPr>
+                <w:rFonts w:eastAsia="Microsoft YaHei"/>
+                <w:b/>
+                <w:bCs/>
+                <w:sz w:val="28"/>
+                <w:szCs w:val="28"/>
+                <w:u w:val="single"/>
+              </w:rPr>
+            </w:pPr>
+            <w:r>
+              <w:rPr>
+                <w:rFonts w:eastAsia="Microsoft YaHei"/>
+                <w:b/>
+                <w:bCs/>
+                <w:sz w:val="28"/>
+                <w:szCs w:val="28"/>
+                <w:u w:val="single"/>
+              </w:rPr>
+              <w:t>Autor</w:t>
+            </w:r>
+          </w:p>
+        </w:tc>
+        <w:tc>
+          <w:tcPr>
+            <w:tcW w:w="972" w:type="dxa"/>
+            <w:tcBorders>
+              <w:left w:val="single" w:sz="1" w:space="0" w:color="000000"/>
+              <w:bottom w:val="single" w:sz="1" w:space="0" w:color="000000"/>
+            </w:tcBorders>
+            <w:shd w:val="clear" w:color="auto" w:fill="auto"/>
+          </w:tcPr>
+          <w:p>
+            <w:pPr>
+              <w:pStyle w:val="Obsahtabulky"/>
+              <w:snapToGrid w:val="0"/>
+              <w:rPr>
+                <w:rFonts w:eastAsia="Microsoft YaHei"/>
+                <w:b/>
+                <w:bCs/>
+                <w:sz w:val="28"/>
+                <w:szCs w:val="28"/>
+                <w:u w:val="single"/>
+              </w:rPr>
+            </w:pPr>
+            <w:r>
+              <w:rPr>
+                <w:rFonts w:eastAsia="Microsoft YaHei"/>
+                <w:b/>
+                <w:bCs/>
+                <w:sz w:val="28"/>
+                <w:szCs w:val="28"/>
+                <w:u w:val="single"/>
+              </w:rPr>
+              <w:t>Verze</w:t>
+            </w:r>
+          </w:p>
+        </w:tc>
+        <w:tc>
+          <w:tcPr>
+            <w:tcW w:w="4418" w:type="dxa"/>
+            <w:tcBorders>
+              <w:left w:val="single" w:sz="1" w:space="0" w:color="000000"/>
+              <w:bottom w:val="single" w:sz="1" w:space="0" w:color="000000"/>
+              <w:right w:val="single" w:sz="1" w:space="0" w:color="000000"/>
+            </w:tcBorders>
+            <w:shd w:val="clear" w:color="auto" w:fill="auto"/>
+          </w:tcPr>
+          <w:p>
+            <w:pPr>
+              <w:pStyle w:val="Obsahtabulky"/>
+              <w:snapToGrid w:val="0"/>
+              <w:rPr>
+                <w:rFonts w:eastAsia="Microsoft YaHei"/>
+                <w:b/>
+                <w:bCs/>
+                <w:sz w:val="28"/>
+                <w:szCs w:val="28"/>
+                <w:u w:val="single"/>
+              </w:rPr>
+            </w:pPr>
+            <w:r>
+              <w:rPr>
+                <w:rFonts w:eastAsia="Microsoft YaHei"/>
+                <w:b/>
+                <w:bCs/>
+                <w:sz w:val="28"/>
+                <w:szCs w:val="28"/>
+                <w:u w:val="single"/>
+              </w:rPr>
+              <w:t>Stručný popis změn</w:t>
+            </w:r>
+          </w:p>
+        </w:tc>
+      </w:tr>
+      <w:tr>
+        <w:tc>
+          <w:tcPr>
+            <w:tcW w:w="1500" w:type="dxa"/>
+            <w:tcBorders>
+              <w:left w:val="single" w:sz="1" w:space="0" w:color="000000"/>
+              <w:bottom w:val="single" w:sz="1" w:space="0" w:color="000000"/>
+            </w:tcBorders>
+            <w:shd w:val="clear" w:color="auto" w:fill="auto"/>
+          </w:tcPr>
+          <w:p>
+            <w:pPr>
+              <w:pStyle w:val="Obsahtabulky"/>
+              <w:snapToGrid w:val="0"/>
+              <w:rPr>
+                <w:rFonts w:eastAsia="Microsoft YaHei"/>
+              </w:rPr>
+            </w:pPr>
+            <w:r>
+              <w:rPr>
+                <w:rFonts w:eastAsia="Microsoft YaHei"/>
+              </w:rPr>
+              <w:t>16.10.2012</w:t>
+            </w:r>
+          </w:p>
+        </w:tc>
+        <w:tc>
+          <w:tcPr>
+            <w:tcW w:w="2176" w:type="dxa"/>
+            <w:tcBorders>
+              <w:left w:val="single" w:sz="1" w:space="0" w:color="000000"/>
+              <w:bottom w:val="single" w:sz="1" w:space="0" w:color="000000"/>
+            </w:tcBorders>
+            <w:shd w:val="clear" w:color="auto" w:fill="auto"/>
+          </w:tcPr>
+          <w:p>
+            <w:pPr>
+              <w:pStyle w:val="Obsahtabulky"/>
+              <w:snapToGrid w:val="0"/>
+              <w:rPr>
+                <w:rFonts w:eastAsia="Microsoft YaHei"/>
+              </w:rPr>
+            </w:pPr>
+            <w:r>
+              <w:rPr>
+                <w:rFonts w:eastAsia="Microsoft YaHei"/>
+              </w:rPr>
+              <w:t>Tomáš Nosek</w:t>
+            </w:r>
+          </w:p>
+        </w:tc>
+        <w:tc>
+          <w:tcPr>
+            <w:tcW w:w="972" w:type="dxa"/>
+            <w:tcBorders>
+              <w:left w:val="single" w:sz="1" w:space="0" w:color="000000"/>
+              <w:bottom w:val="single" w:sz="1" w:space="0" w:color="000000"/>
+            </w:tcBorders>
+            <w:shd w:val="clear" w:color="auto" w:fill="auto"/>
+          </w:tcPr>
+          <w:p>
+            <w:pPr>
+              <w:pStyle w:val="Obsahtabulky"/>
+              <w:snapToGrid w:val="0"/>
+              <w:rPr>
+                <w:rFonts w:eastAsia="Microsoft YaHei"/>
+              </w:rPr>
+            </w:pPr>
+            <w:r>
+              <w:rPr>
+                <w:rFonts w:eastAsia="Microsoft YaHei"/>
+              </w:rPr>
+              <w:t>1.0</w:t>
+            </w:r>
+          </w:p>
+        </w:tc>
+        <w:tc>
+          <w:tcPr>
+            <w:tcW w:w="4418" w:type="dxa"/>
+            <w:tcBorders>
+              <w:left w:val="single" w:sz="1" w:space="0" w:color="000000"/>
+              <w:bottom w:val="single" w:sz="1" w:space="0" w:color="000000"/>
+              <w:right w:val="single" w:sz="1" w:space="0" w:color="000000"/>
+            </w:tcBorders>
+            <w:shd w:val="clear" w:color="auto" w:fill="auto"/>
+          </w:tcPr>
+          <w:p>
+            <w:pPr>
+              <w:pStyle w:val="Obsahtabulky"/>
+              <w:snapToGrid w:val="0"/>
+              <w:rPr>
+                <w:rFonts w:eastAsia="Microsoft YaHei"/>
+              </w:rPr>
+            </w:pPr>
+            <w:r>
+              <w:rPr>
+                <w:rFonts w:eastAsia="Microsoft YaHei"/>
+              </w:rPr>
+              <w:t>Vytvoření rozpočtu</w:t>
+            </w:r>
+          </w:p>
+        </w:tc>
+      </w:tr>
+      <w:tr>
+        <w:tc>
+          <w:tcPr>
+            <w:tcW w:w="1500" w:type="dxa"/>
+            <w:tcBorders>
+              <w:left w:val="single" w:sz="1" w:space="0" w:color="000000"/>
+              <w:bottom w:val="single" w:sz="1" w:space="0" w:color="000000"/>
+            </w:tcBorders>
+            <w:shd w:val="clear" w:color="auto" w:fill="auto"/>
+          </w:tcPr>
+          <w:p>
+            <w:pPr>
+              <w:pStyle w:val="Obsahtabulky"/>
+              <w:snapToGrid w:val="0"/>
+              <w:rPr>
+                <w:rFonts w:eastAsia="Microsoft YaHei"/>
+              </w:rPr>
+            </w:pPr>
+            <w:r>
+              <w:rPr>
+                <w:rFonts w:eastAsia="Microsoft YaHei"/>
+              </w:rPr>
+              <w:t>17.10.2012</w:t>
+            </w:r>
+          </w:p>
+        </w:tc>
+        <w:tc>
+          <w:tcPr>
+            <w:tcW w:w="2176" w:type="dxa"/>
+            <w:tcBorders>
+              <w:left w:val="single" w:sz="1" w:space="0" w:color="000000"/>
+              <w:bottom w:val="single" w:sz="1" w:space="0" w:color="000000"/>
+            </w:tcBorders>
+            <w:shd w:val="clear" w:color="auto" w:fill="auto"/>
+          </w:tcPr>
+          <w:p>
+            <w:pPr>
+              <w:pStyle w:val="Obsahtabulky"/>
+              <w:snapToGrid w:val="0"/>
+              <w:rPr>
+                <w:rFonts w:eastAsia="Microsoft YaHei"/>
+              </w:rPr>
+            </w:pPr>
+            <w:r>
+              <w:rPr>
+                <w:rFonts w:eastAsia="Microsoft YaHei"/>
+              </w:rPr>
+              <w:t>Tomáš Nosek</w:t>
+            </w:r>
+          </w:p>
+        </w:tc>
+        <w:tc>
+          <w:tcPr>
+            <w:tcW w:w="972" w:type="dxa"/>
+            <w:tcBorders>
+              <w:left w:val="single" w:sz="1" w:space="0" w:color="000000"/>
+              <w:bottom w:val="single" w:sz="1" w:space="0" w:color="000000"/>
+            </w:tcBorders>
+            <w:shd w:val="clear" w:color="auto" w:fill="auto"/>
+          </w:tcPr>
+          <w:p>
+            <w:pPr>
+              <w:pStyle w:val="Obsahtabulky"/>
+              <w:snapToGrid w:val="0"/>
+              <w:rPr>
+                <w:rFonts w:eastAsia="Microsoft YaHei"/>
+              </w:rPr>
+            </w:pPr>
+            <w:r>
+              <w:rPr>
+                <w:rFonts w:eastAsia="Microsoft YaHei"/>
+              </w:rPr>
+              <w:t>1.1</w:t>
+            </w:r>
+          </w:p>
+        </w:tc>
+        <w:tc>
+          <w:tcPr>
+            <w:tcW w:w="4418" w:type="dxa"/>
+            <w:tcBorders>
+              <w:left w:val="single" w:sz="1" w:space="0" w:color="000000"/>
+              <w:bottom w:val="single" w:sz="1" w:space="0" w:color="000000"/>
+              <w:right w:val="single" w:sz="1" w:space="0" w:color="000000"/>
+            </w:tcBorders>
+            <w:shd w:val="clear" w:color="auto" w:fill="auto"/>
+          </w:tcPr>
+          <w:p>
+            <w:pPr>
+              <w:pStyle w:val="Obsahtabulky"/>
+              <w:snapToGrid w:val="0"/>
+              <w:rPr>
+                <w:rFonts w:eastAsia="Microsoft YaHei"/>
+              </w:rPr>
+            </w:pPr>
+            <w:r>
+              <w:rPr>
+                <w:rFonts w:eastAsia="Microsoft YaHei"/>
+              </w:rPr>
+              <w:t>Dodělání rozpočtu podle funkčních celků</w:t>
+            </w:r>
+          </w:p>
+        </w:tc>
+      </w:tr>
+      <w:tr>
+        <w:tc>
+          <w:tcPr>
+            <w:tcW w:w="1500" w:type="dxa"/>
+            <w:tcBorders>
+              <w:left w:val="single" w:sz="1" w:space="0" w:color="000000"/>
+              <w:bottom w:val="single" w:sz="1" w:space="0" w:color="000000"/>
+            </w:tcBorders>
+            <w:shd w:val="clear" w:color="auto" w:fill="auto"/>
+          </w:tcPr>
+          <w:p>
+            <w:pPr>
+              <w:pStyle w:val="Obsahtabulky"/>
+              <w:snapToGrid w:val="0"/>
+              <w:rPr>
+                <w:rFonts w:eastAsia="Microsoft YaHei"/>
+              </w:rPr>
+            </w:pPr>
+          </w:p>
+        </w:tc>
+        <w:tc>
+          <w:tcPr>
+            <w:tcW w:w="2176" w:type="dxa"/>
+            <w:tcBorders>
+              <w:left w:val="single" w:sz="1" w:space="0" w:color="000000"/>
+              <w:bottom w:val="single" w:sz="1" w:space="0" w:color="000000"/>
+            </w:tcBorders>
+            <w:shd w:val="clear" w:color="auto" w:fill="auto"/>
+          </w:tcPr>
+          <w:p>
+            <w:pPr>
+              <w:pStyle w:val="Obsahtabulky"/>
+              <w:snapToGrid w:val="0"/>
+              <w:rPr>
+                <w:rFonts w:eastAsia="Microsoft YaHei"/>
+              </w:rPr>
+            </w:pPr>
+          </w:p>
+        </w:tc>
+        <w:tc>
+          <w:tcPr>
+            <w:tcW w:w="972" w:type="dxa"/>
+            <w:tcBorders>
+              <w:left w:val="single" w:sz="1" w:space="0" w:color="000000"/>
+              <w:bottom w:val="single" w:sz="1" w:space="0" w:color="000000"/>
+            </w:tcBorders>
+            <w:shd w:val="clear" w:color="auto" w:fill="auto"/>
+          </w:tcPr>
+          <w:p>
+            <w:pPr>
+              <w:pStyle w:val="Obsahtabulky"/>
+              <w:snapToGrid w:val="0"/>
+              <w:rPr>
+                <w:rFonts w:eastAsia="Microsoft YaHei"/>
+              </w:rPr>
+            </w:pPr>
+          </w:p>
+        </w:tc>
+        <w:tc>
+          <w:tcPr>
+            <w:tcW w:w="4418" w:type="dxa"/>
+            <w:tcBorders>
+              <w:left w:val="single" w:sz="1" w:space="0" w:color="000000"/>
+              <w:bottom w:val="single" w:sz="1" w:space="0" w:color="000000"/>
+              <w:right w:val="single" w:sz="1" w:space="0" w:color="000000"/>
+            </w:tcBorders>
+            <w:shd w:val="clear" w:color="auto" w:fill="auto"/>
+          </w:tcPr>
+          <w:p>
+            <w:pPr>
+              <w:pStyle w:val="Obsahtabulky"/>
+              <w:snapToGrid w:val="0"/>
+              <w:rPr>
+                <w:rFonts w:eastAsia="Microsoft YaHei"/>
+              </w:rPr>
+            </w:pPr>
+          </w:p>
+        </w:tc>
+      </w:tr>
+      <w:tr>
+        <w:tc>
+          <w:tcPr>
+            <w:tcW w:w="1500" w:type="dxa"/>
+            <w:tcBorders>
+              <w:left w:val="single" w:sz="1" w:space="0" w:color="000000"/>
+              <w:bottom w:val="single" w:sz="1" w:space="0" w:color="000000"/>
+            </w:tcBorders>
+            <w:shd w:val="clear" w:color="auto" w:fill="auto"/>
+          </w:tcPr>
+          <w:p>
+            <w:pPr>
+              <w:pStyle w:val="Obsahtabulky"/>
+              <w:snapToGrid w:val="0"/>
+              <w:rPr>
+                <w:rFonts w:eastAsia="Microsoft YaHei"/>
+              </w:rPr>
+            </w:pPr>
+          </w:p>
+        </w:tc>
+        <w:tc>
+          <w:tcPr>
+            <w:tcW w:w="2176" w:type="dxa"/>
+            <w:tcBorders>
+              <w:left w:val="single" w:sz="1" w:space="0" w:color="000000"/>
+              <w:bottom w:val="single" w:sz="1" w:space="0" w:color="000000"/>
+            </w:tcBorders>
+            <w:shd w:val="clear" w:color="auto" w:fill="auto"/>
+          </w:tcPr>
+          <w:p>
+            <w:pPr>
+              <w:pStyle w:val="Obsahtabulky"/>
+              <w:snapToGrid w:val="0"/>
+              <w:rPr>
+                <w:rFonts w:eastAsia="Microsoft YaHei"/>
+              </w:rPr>
+            </w:pPr>
+          </w:p>
+        </w:tc>
+        <w:tc>
+          <w:tcPr>
+            <w:tcW w:w="972" w:type="dxa"/>
+            <w:tcBorders>
+              <w:left w:val="single" w:sz="1" w:space="0" w:color="000000"/>
+              <w:bottom w:val="single" w:sz="1" w:space="0" w:color="000000"/>
+            </w:tcBorders>
+            <w:shd w:val="clear" w:color="auto" w:fill="auto"/>
+          </w:tcPr>
+          <w:p>
+            <w:pPr>
+              <w:pStyle w:val="Obsahtabulky"/>
+              <w:snapToGrid w:val="0"/>
+              <w:rPr>
+                <w:rFonts w:eastAsia="Microsoft YaHei"/>
+              </w:rPr>
+            </w:pPr>
+          </w:p>
+        </w:tc>
+        <w:tc>
+          <w:tcPr>
+            <w:tcW w:w="4418" w:type="dxa"/>
+            <w:tcBorders>
+              <w:left w:val="single" w:sz="1" w:space="0" w:color="000000"/>
+              <w:bottom w:val="single" w:sz="1" w:space="0" w:color="000000"/>
+              <w:right w:val="single" w:sz="1" w:space="0" w:color="000000"/>
+            </w:tcBorders>
+            <w:shd w:val="clear" w:color="auto" w:fill="auto"/>
+          </w:tcPr>
+          <w:p>
+            <w:pPr>
+              <w:pStyle w:val="Obsahtabulky"/>
+              <w:snapToGrid w:val="0"/>
+              <w:rPr>
+                <w:rFonts w:eastAsia="Microsoft YaHei"/>
+              </w:rPr>
+            </w:pPr>
+          </w:p>
+        </w:tc>
+      </w:tr>
+      <w:tr>
+        <w:tc>
+          <w:tcPr>
+            <w:tcW w:w="1500" w:type="dxa"/>
+            <w:tcBorders>
+              <w:left w:val="single" w:sz="1" w:space="0" w:color="000000"/>
+              <w:bottom w:val="single" w:sz="1" w:space="0" w:color="000000"/>
+            </w:tcBorders>
+            <w:shd w:val="clear" w:color="auto" w:fill="auto"/>
+          </w:tcPr>
+          <w:p>
+            <w:pPr>
+              <w:pStyle w:val="Obsahtabulky"/>
+              <w:snapToGrid w:val="0"/>
+              <w:rPr>
+                <w:rFonts w:eastAsia="Microsoft YaHei"/>
+              </w:rPr>
+            </w:pPr>
+          </w:p>
+        </w:tc>
+        <w:tc>
+          <w:tcPr>
+            <w:tcW w:w="2176" w:type="dxa"/>
+            <w:tcBorders>
+              <w:left w:val="single" w:sz="1" w:space="0" w:color="000000"/>
+              <w:bottom w:val="single" w:sz="1" w:space="0" w:color="000000"/>
+            </w:tcBorders>
+            <w:shd w:val="clear" w:color="auto" w:fill="auto"/>
+          </w:tcPr>
+          <w:p>
+            <w:pPr>
+              <w:pStyle w:val="Obsahtabulky"/>
+              <w:snapToGrid w:val="0"/>
+              <w:rPr>
+                <w:rFonts w:eastAsia="Microsoft YaHei"/>
+              </w:rPr>
+            </w:pPr>
+          </w:p>
+        </w:tc>
+        <w:tc>
+          <w:tcPr>
+            <w:tcW w:w="972" w:type="dxa"/>
+            <w:tcBorders>
+              <w:left w:val="single" w:sz="1" w:space="0" w:color="000000"/>
+              <w:bottom w:val="single" w:sz="1" w:space="0" w:color="000000"/>
+            </w:tcBorders>
+            <w:shd w:val="clear" w:color="auto" w:fill="auto"/>
+          </w:tcPr>
+          <w:p>
+            <w:pPr>
+              <w:pStyle w:val="Obsahtabulky"/>
+              <w:snapToGrid w:val="0"/>
+              <w:rPr>
+                <w:rFonts w:eastAsia="Microsoft YaHei"/>
+              </w:rPr>
+            </w:pPr>
+          </w:p>
+        </w:tc>
+        <w:tc>
+          <w:tcPr>
+            <w:tcW w:w="4418" w:type="dxa"/>
+            <w:tcBorders>
+              <w:left w:val="single" w:sz="1" w:space="0" w:color="000000"/>
+              <w:bottom w:val="single" w:sz="1" w:space="0" w:color="000000"/>
+              <w:right w:val="single" w:sz="1" w:space="0" w:color="000000"/>
+            </w:tcBorders>
+            <w:shd w:val="clear" w:color="auto" w:fill="auto"/>
+          </w:tcPr>
+          <w:p>
+            <w:pPr>
+              <w:pStyle w:val="Obsahtabulky"/>
+              <w:snapToGrid w:val="0"/>
+              <w:rPr>
+                <w:rFonts w:eastAsia="Microsoft YaHei"/>
+              </w:rPr>
+            </w:pPr>
+          </w:p>
+        </w:tc>
+      </w:tr>
+      <w:tr>
+        <w:tc>
+          <w:tcPr>
+            <w:tcW w:w="1500" w:type="dxa"/>
+            <w:tcBorders>
+              <w:left w:val="single" w:sz="1" w:space="0" w:color="000000"/>
+              <w:bottom w:val="single" w:sz="1" w:space="0" w:color="000000"/>
+            </w:tcBorders>
+            <w:shd w:val="clear" w:color="auto" w:fill="auto"/>
+          </w:tcPr>
+          <w:p>
+            <w:pPr>
+              <w:pStyle w:val="Obsahtabulky"/>
+              <w:snapToGrid w:val="0"/>
+              <w:rPr>
+                <w:rFonts w:eastAsia="Microsoft YaHei"/>
+              </w:rPr>
+            </w:pPr>
+          </w:p>
+        </w:tc>
+        <w:tc>
+          <w:tcPr>
+            <w:tcW w:w="2176" w:type="dxa"/>
+            <w:tcBorders>
+              <w:left w:val="single" w:sz="1" w:space="0" w:color="000000"/>
+              <w:bottom w:val="single" w:sz="1" w:space="0" w:color="000000"/>
+            </w:tcBorders>
+            <w:shd w:val="clear" w:color="auto" w:fill="auto"/>
+          </w:tcPr>
+          <w:p>
+            <w:pPr>
+              <w:pStyle w:val="Obsahtabulky"/>
+              <w:snapToGrid w:val="0"/>
+              <w:rPr>
+                <w:rFonts w:eastAsia="Microsoft YaHei"/>
+              </w:rPr>
+            </w:pPr>
+          </w:p>
+        </w:tc>
+        <w:tc>
+          <w:tcPr>
+            <w:tcW w:w="972" w:type="dxa"/>
+            <w:tcBorders>
+              <w:left w:val="single" w:sz="1" w:space="0" w:color="000000"/>
+              <w:bottom w:val="single" w:sz="1" w:space="0" w:color="000000"/>
+            </w:tcBorders>
+            <w:shd w:val="clear" w:color="auto" w:fill="auto"/>
+          </w:tcPr>
+          <w:p>
+            <w:pPr>
+              <w:pStyle w:val="Obsahtabulky"/>
+              <w:snapToGrid w:val="0"/>
+              <w:rPr>
+                <w:rFonts w:eastAsia="Microsoft YaHei"/>
+              </w:rPr>
+            </w:pPr>
+          </w:p>
+        </w:tc>
+        <w:tc>
+          <w:tcPr>
+            <w:tcW w:w="4418" w:type="dxa"/>
+            <w:tcBorders>
+              <w:left w:val="single" w:sz="1" w:space="0" w:color="000000"/>
+              <w:bottom w:val="single" w:sz="1" w:space="0" w:color="000000"/>
+              <w:right w:val="single" w:sz="1" w:space="0" w:color="000000"/>
+            </w:tcBorders>
+            <w:shd w:val="clear" w:color="auto" w:fill="auto"/>
+          </w:tcPr>
+          <w:p>
+            <w:pPr>
+              <w:pStyle w:val="Obsahtabulky"/>
+              <w:snapToGrid w:val="0"/>
+              <w:rPr>
+                <w:rFonts w:eastAsia="Microsoft YaHei"/>
+              </w:rPr>
+            </w:pPr>
+          </w:p>
+        </w:tc>
+      </w:tr>
+      <w:tr>
+        <w:tc>
+          <w:tcPr>
+            <w:tcW w:w="1500" w:type="dxa"/>
+            <w:tcBorders>
+              <w:left w:val="single" w:sz="1" w:space="0" w:color="000000"/>
+              <w:bottom w:val="single" w:sz="1" w:space="0" w:color="000000"/>
+            </w:tcBorders>
+            <w:shd w:val="clear" w:color="auto" w:fill="auto"/>
+          </w:tcPr>
+          <w:p>
+            <w:pPr>
+              <w:pStyle w:val="Obsahtabulky"/>
+              <w:snapToGrid w:val="0"/>
+              <w:rPr>
+                <w:rFonts w:eastAsia="Microsoft YaHei"/>
+              </w:rPr>
+            </w:pPr>
+          </w:p>
+        </w:tc>
+        <w:tc>
+          <w:tcPr>
+            <w:tcW w:w="2176" w:type="dxa"/>
+            <w:tcBorders>
+              <w:left w:val="single" w:sz="1" w:space="0" w:color="000000"/>
+              <w:bottom w:val="single" w:sz="1" w:space="0" w:color="000000"/>
+            </w:tcBorders>
+            <w:shd w:val="clear" w:color="auto" w:fill="auto"/>
+          </w:tcPr>
+          <w:p>
+            <w:pPr>
+              <w:pStyle w:val="Obsahtabulky"/>
+              <w:snapToGrid w:val="0"/>
+              <w:rPr>
+                <w:rFonts w:eastAsia="Microsoft YaHei"/>
+              </w:rPr>
+            </w:pPr>
+          </w:p>
+        </w:tc>
+        <w:tc>
+          <w:tcPr>
+            <w:tcW w:w="972" w:type="dxa"/>
+            <w:tcBorders>
+              <w:left w:val="single" w:sz="1" w:space="0" w:color="000000"/>
+              <w:bottom w:val="single" w:sz="1" w:space="0" w:color="000000"/>
+            </w:tcBorders>
+            <w:shd w:val="clear" w:color="auto" w:fill="auto"/>
+          </w:tcPr>
+          <w:p>
+            <w:pPr>
+              <w:pStyle w:val="Obsahtabulky"/>
+              <w:snapToGrid w:val="0"/>
+              <w:rPr>
+                <w:rFonts w:eastAsia="Microsoft YaHei"/>
+              </w:rPr>
+            </w:pPr>
+          </w:p>
+        </w:tc>
+        <w:tc>
+          <w:tcPr>
+            <w:tcW w:w="4418" w:type="dxa"/>
+            <w:tcBorders>
+              <w:left w:val="single" w:sz="1" w:space="0" w:color="000000"/>
+              <w:bottom w:val="single" w:sz="1" w:space="0" w:color="000000"/>
+              <w:right w:val="single" w:sz="1" w:space="0" w:color="000000"/>
+            </w:tcBorders>
+            <w:shd w:val="clear" w:color="auto" w:fill="auto"/>
+          </w:tcPr>
+          <w:p>
+            <w:pPr>
+              <w:pStyle w:val="Obsahtabulky"/>
+              <w:snapToGrid w:val="0"/>
+              <w:rPr>
+                <w:rFonts w:eastAsia="Microsoft YaHei"/>
+              </w:rPr>
+            </w:pPr>
+          </w:p>
+        </w:tc>
+      </w:tr>
+      <w:tr>
+        <w:tc>
+          <w:tcPr>
+            <w:tcW w:w="1500" w:type="dxa"/>
+            <w:tcBorders>
+              <w:left w:val="single" w:sz="1" w:space="0" w:color="000000"/>
+              <w:bottom w:val="single" w:sz="1" w:space="0" w:color="000000"/>
+            </w:tcBorders>
+            <w:shd w:val="clear" w:color="auto" w:fill="auto"/>
+          </w:tcPr>
+          <w:p>
+            <w:pPr>
+              <w:pStyle w:val="Obsahtabulky"/>
+              <w:snapToGrid w:val="0"/>
+              <w:rPr>
+                <w:rFonts w:eastAsia="Microsoft YaHei"/>
+              </w:rPr>
+            </w:pPr>
+          </w:p>
+        </w:tc>
+        <w:tc>
+          <w:tcPr>
+            <w:tcW w:w="2176" w:type="dxa"/>
+            <w:tcBorders>
+              <w:left w:val="single" w:sz="1" w:space="0" w:color="000000"/>
+              <w:bottom w:val="single" w:sz="1" w:space="0" w:color="000000"/>
+            </w:tcBorders>
+            <w:shd w:val="clear" w:color="auto" w:fill="auto"/>
+          </w:tcPr>
+          <w:p>
+            <w:pPr>
+              <w:pStyle w:val="Obsahtabulky"/>
+              <w:snapToGrid w:val="0"/>
+              <w:rPr>
+                <w:rFonts w:eastAsia="Microsoft YaHei"/>
+              </w:rPr>
+            </w:pPr>
+          </w:p>
+        </w:tc>
+        <w:tc>
+          <w:tcPr>
+            <w:tcW w:w="972" w:type="dxa"/>
+            <w:tcBorders>
+              <w:left w:val="single" w:sz="1" w:space="0" w:color="000000"/>
+              <w:bottom w:val="single" w:sz="1" w:space="0" w:color="000000"/>
+            </w:tcBorders>
+            <w:shd w:val="clear" w:color="auto" w:fill="auto"/>
+          </w:tcPr>
+          <w:p>
+            <w:pPr>
+              <w:pStyle w:val="Obsahtabulky"/>
+              <w:snapToGrid w:val="0"/>
+              <w:rPr>
+                <w:rFonts w:eastAsia="Microsoft YaHei"/>
+              </w:rPr>
+            </w:pPr>
+          </w:p>
+        </w:tc>
+        <w:tc>
+          <w:tcPr>
+            <w:tcW w:w="4418" w:type="dxa"/>
+            <w:tcBorders>
+              <w:left w:val="single" w:sz="1" w:space="0" w:color="000000"/>
+              <w:bottom w:val="single" w:sz="1" w:space="0" w:color="000000"/>
+              <w:right w:val="single" w:sz="1" w:space="0" w:color="000000"/>
+            </w:tcBorders>
+            <w:shd w:val="clear" w:color="auto" w:fill="auto"/>
+          </w:tcPr>
+          <w:p>
+            <w:pPr>
+              <w:pStyle w:val="Obsahtabulky"/>
+              <w:snapToGrid w:val="0"/>
+              <w:rPr>
+                <w:rFonts w:eastAsia="Microsoft YaHei"/>
+              </w:rPr>
+            </w:pPr>
+          </w:p>
+        </w:tc>
+      </w:tr>
+      <w:tr>
+        <w:tc>
+          <w:tcPr>
+            <w:tcW w:w="1500" w:type="dxa"/>
+            <w:tcBorders>
+              <w:left w:val="single" w:sz="1" w:space="0" w:color="000000"/>
+              <w:bottom w:val="single" w:sz="1" w:space="0" w:color="000000"/>
+            </w:tcBorders>
+            <w:shd w:val="clear" w:color="auto" w:fill="auto"/>
+          </w:tcPr>
+          <w:p>
+            <w:pPr>
+              <w:pStyle w:val="Obsahtabulky"/>
+              <w:snapToGrid w:val="0"/>
+              <w:rPr>
+                <w:rFonts w:eastAsia="Microsoft YaHei"/>
+              </w:rPr>
+            </w:pPr>
+          </w:p>
+        </w:tc>
+        <w:tc>
+          <w:tcPr>
+            <w:tcW w:w="2176" w:type="dxa"/>
+            <w:tcBorders>
+              <w:left w:val="single" w:sz="1" w:space="0" w:color="000000"/>
+              <w:bottom w:val="single" w:sz="1" w:space="0" w:color="000000"/>
+            </w:tcBorders>
+            <w:shd w:val="clear" w:color="auto" w:fill="auto"/>
+          </w:tcPr>
+          <w:p>
+            <w:pPr>
+              <w:pStyle w:val="Obsahtabulky"/>
+              <w:snapToGrid w:val="0"/>
+              <w:rPr>
+                <w:rFonts w:eastAsia="Microsoft YaHei"/>
+              </w:rPr>
+            </w:pPr>
+          </w:p>
+        </w:tc>
+        <w:tc>
+          <w:tcPr>
+            <w:tcW w:w="972" w:type="dxa"/>
+            <w:tcBorders>
+              <w:left w:val="single" w:sz="1" w:space="0" w:color="000000"/>
+              <w:bottom w:val="single" w:sz="1" w:space="0" w:color="000000"/>
+            </w:tcBorders>
+            <w:shd w:val="clear" w:color="auto" w:fill="auto"/>
+          </w:tcPr>
+          <w:p>
+            <w:pPr>
+              <w:pStyle w:val="Obsahtabulky"/>
+              <w:snapToGrid w:val="0"/>
+              <w:rPr>
+                <w:rFonts w:eastAsia="Microsoft YaHei"/>
+              </w:rPr>
+            </w:pPr>
+          </w:p>
+        </w:tc>
+        <w:tc>
+          <w:tcPr>
+            <w:tcW w:w="4418" w:type="dxa"/>
+            <w:tcBorders>
+              <w:left w:val="single" w:sz="1" w:space="0" w:color="000000"/>
+              <w:bottom w:val="single" w:sz="1" w:space="0" w:color="000000"/>
+              <w:right w:val="single" w:sz="1" w:space="0" w:color="000000"/>
+            </w:tcBorders>
+            <w:shd w:val="clear" w:color="auto" w:fill="auto"/>
+          </w:tcPr>
+          <w:p>
+            <w:pPr>
+              <w:pStyle w:val="Obsahtabulky"/>
+              <w:snapToGrid w:val="0"/>
+              <w:rPr>
+                <w:rFonts w:eastAsia="Microsoft YaHei"/>
+              </w:rPr>
+            </w:pPr>
+          </w:p>
+        </w:tc>
+      </w:tr>
+      <w:tr>
+        <w:tc>
+          <w:tcPr>
+            <w:tcW w:w="1500" w:type="dxa"/>
+            <w:tcBorders>
+              <w:left w:val="single" w:sz="1" w:space="0" w:color="000000"/>
+              <w:bottom w:val="single" w:sz="1" w:space="0" w:color="000000"/>
+            </w:tcBorders>
+            <w:shd w:val="clear" w:color="auto" w:fill="auto"/>
+          </w:tcPr>
+          <w:p>
+            <w:pPr>
+              <w:pStyle w:val="Obsahtabulky"/>
+              <w:snapToGrid w:val="0"/>
+              <w:rPr>
+                <w:rFonts w:eastAsia="Microsoft YaHei"/>
+              </w:rPr>
+            </w:pPr>
+          </w:p>
+        </w:tc>
+        <w:tc>
+          <w:tcPr>
+            <w:tcW w:w="2176" w:type="dxa"/>
+            <w:tcBorders>
+              <w:left w:val="single" w:sz="1" w:space="0" w:color="000000"/>
+              <w:bottom w:val="single" w:sz="1" w:space="0" w:color="000000"/>
+            </w:tcBorders>
+            <w:shd w:val="clear" w:color="auto" w:fill="auto"/>
+          </w:tcPr>
+          <w:p>
+            <w:pPr>
+              <w:pStyle w:val="Obsahtabulky"/>
+              <w:snapToGrid w:val="0"/>
+              <w:rPr>
+                <w:rFonts w:eastAsia="Microsoft YaHei"/>
+              </w:rPr>
+            </w:pPr>
+          </w:p>
+        </w:tc>
+        <w:tc>
+          <w:tcPr>
+            <w:tcW w:w="972" w:type="dxa"/>
+            <w:tcBorders>
+              <w:left w:val="single" w:sz="1" w:space="0" w:color="000000"/>
+              <w:bottom w:val="single" w:sz="1" w:space="0" w:color="000000"/>
+            </w:tcBorders>
+            <w:shd w:val="clear" w:color="auto" w:fill="auto"/>
+          </w:tcPr>
+          <w:p>
+            <w:pPr>
+              <w:pStyle w:val="Obsahtabulky"/>
+              <w:snapToGrid w:val="0"/>
+              <w:rPr>
+                <w:rFonts w:eastAsia="Microsoft YaHei"/>
+              </w:rPr>
+            </w:pPr>
+          </w:p>
+        </w:tc>
+        <w:tc>
+          <w:tcPr>
+            <w:tcW w:w="4418" w:type="dxa"/>
+            <w:tcBorders>
+              <w:left w:val="single" w:sz="1" w:space="0" w:color="000000"/>
+              <w:bottom w:val="single" w:sz="1" w:space="0" w:color="000000"/>
+              <w:right w:val="single" w:sz="1" w:space="0" w:color="000000"/>
+            </w:tcBorders>
+            <w:shd w:val="clear" w:color="auto" w:fill="auto"/>
+          </w:tcPr>
+          <w:p>
+            <w:pPr>
+              <w:pStyle w:val="Obsahtabulky"/>
+              <w:snapToGrid w:val="0"/>
+              <w:rPr>
+                <w:rFonts w:eastAsia="Microsoft YaHei"/>
+              </w:rPr>
+            </w:pPr>
+          </w:p>
+        </w:tc>
+      </w:tr>
+      <w:tr>
+        <w:tc>
+          <w:tcPr>
+            <w:tcW w:w="1500" w:type="dxa"/>
+            <w:tcBorders>
+              <w:left w:val="single" w:sz="1" w:space="0" w:color="000000"/>
+              <w:bottom w:val="single" w:sz="1" w:space="0" w:color="000000"/>
+            </w:tcBorders>
+            <w:shd w:val="clear" w:color="auto" w:fill="auto"/>
+          </w:tcPr>
+          <w:p>
+            <w:pPr>
+              <w:pStyle w:val="Obsahtabulky"/>
+              <w:snapToGrid w:val="0"/>
+              <w:rPr>
+                <w:rFonts w:eastAsia="Microsoft YaHei"/>
+              </w:rPr>
+            </w:pPr>
+          </w:p>
+        </w:tc>
+        <w:tc>
+          <w:tcPr>
+            <w:tcW w:w="2176" w:type="dxa"/>
+            <w:tcBorders>
+              <w:left w:val="single" w:sz="1" w:space="0" w:color="000000"/>
+              <w:bottom w:val="single" w:sz="1" w:space="0" w:color="000000"/>
+            </w:tcBorders>
+            <w:shd w:val="clear" w:color="auto" w:fill="auto"/>
+          </w:tcPr>
+          <w:p>
+            <w:pPr>
+              <w:pStyle w:val="Obsahtabulky"/>
+              <w:snapToGrid w:val="0"/>
+              <w:rPr>
+                <w:rFonts w:eastAsia="Microsoft YaHei"/>
+              </w:rPr>
+            </w:pPr>
+          </w:p>
+        </w:tc>
+        <w:tc>
+          <w:tcPr>
+            <w:tcW w:w="972" w:type="dxa"/>
+            <w:tcBorders>
+              <w:left w:val="single" w:sz="1" w:space="0" w:color="000000"/>
+              <w:bottom w:val="single" w:sz="1" w:space="0" w:color="000000"/>
+            </w:tcBorders>
+            <w:shd w:val="clear" w:color="auto" w:fill="auto"/>
+          </w:tcPr>
+          <w:p>
+            <w:pPr>
+              <w:pStyle w:val="Obsahtabulky"/>
+              <w:snapToGrid w:val="0"/>
+              <w:rPr>
+                <w:rFonts w:eastAsia="Microsoft YaHei"/>
+              </w:rPr>
+            </w:pPr>
+          </w:p>
+        </w:tc>
+        <w:tc>
+          <w:tcPr>
+            <w:tcW w:w="4418" w:type="dxa"/>
+            <w:tcBorders>
+              <w:left w:val="single" w:sz="1" w:space="0" w:color="000000"/>
+              <w:bottom w:val="single" w:sz="1" w:space="0" w:color="000000"/>
+              <w:right w:val="single" w:sz="1" w:space="0" w:color="000000"/>
+            </w:tcBorders>
+            <w:shd w:val="clear" w:color="auto" w:fill="auto"/>
+          </w:tcPr>
+          <w:p>
+            <w:pPr>
+              <w:pStyle w:val="Obsahtabulky"/>
+              <w:snapToGrid w:val="0"/>
+              <w:rPr>
+                <w:rFonts w:eastAsia="Microsoft YaHei"/>
+              </w:rPr>
+            </w:pPr>
+          </w:p>
+        </w:tc>
+      </w:tr>
+      <w:tr>
+        <w:tc>
+          <w:tcPr>
+            <w:tcW w:w="1500" w:type="dxa"/>
+            <w:tcBorders>
+              <w:left w:val="single" w:sz="1" w:space="0" w:color="000000"/>
+              <w:bottom w:val="single" w:sz="1" w:space="0" w:color="000000"/>
+            </w:tcBorders>
+            <w:shd w:val="clear" w:color="auto" w:fill="auto"/>
+          </w:tcPr>
+          <w:p>
+            <w:pPr>
+              <w:pStyle w:val="Obsahtabulky"/>
+              <w:snapToGrid w:val="0"/>
+              <w:rPr>
+                <w:rFonts w:eastAsia="Microsoft YaHei"/>
+              </w:rPr>
+            </w:pPr>
+          </w:p>
+        </w:tc>
+        <w:tc>
+          <w:tcPr>
+            <w:tcW w:w="2176" w:type="dxa"/>
+            <w:tcBorders>
+              <w:left w:val="single" w:sz="1" w:space="0" w:color="000000"/>
+              <w:bottom w:val="single" w:sz="1" w:space="0" w:color="000000"/>
+            </w:tcBorders>
+            <w:shd w:val="clear" w:color="auto" w:fill="auto"/>
+          </w:tcPr>
+          <w:p>
+            <w:pPr>
+              <w:pStyle w:val="Obsahtabulky"/>
+              <w:snapToGrid w:val="0"/>
+              <w:rPr>
+                <w:rFonts w:eastAsia="Microsoft YaHei"/>
+              </w:rPr>
+            </w:pPr>
+          </w:p>
+        </w:tc>
+        <w:tc>
+          <w:tcPr>
+            <w:tcW w:w="972" w:type="dxa"/>
+            <w:tcBorders>
+              <w:left w:val="single" w:sz="1" w:space="0" w:color="000000"/>
+              <w:bottom w:val="single" w:sz="1" w:space="0" w:color="000000"/>
+            </w:tcBorders>
+            <w:shd w:val="clear" w:color="auto" w:fill="auto"/>
+          </w:tcPr>
+          <w:p>
+            <w:pPr>
+              <w:pStyle w:val="Obsahtabulky"/>
+              <w:snapToGrid w:val="0"/>
+              <w:rPr>
+                <w:rFonts w:eastAsia="Microsoft YaHei"/>
+              </w:rPr>
+            </w:pPr>
+          </w:p>
+        </w:tc>
+        <w:tc>
+          <w:tcPr>
+            <w:tcW w:w="4418" w:type="dxa"/>
+            <w:tcBorders>
+              <w:left w:val="single" w:sz="1" w:space="0" w:color="000000"/>
+              <w:bottom w:val="single" w:sz="1" w:space="0" w:color="000000"/>
+              <w:right w:val="single" w:sz="1" w:space="0" w:color="000000"/>
+            </w:tcBorders>
+            <w:shd w:val="clear" w:color="auto" w:fill="auto"/>
+          </w:tcPr>
+          <w:p>
+            <w:pPr>
+              <w:pStyle w:val="Obsahtabulky"/>
+              <w:snapToGrid w:val="0"/>
+              <w:rPr>
+                <w:rFonts w:eastAsia="Microsoft YaHei"/>
+              </w:rPr>
+            </w:pPr>
+          </w:p>
+        </w:tc>
+      </w:tr>
+      <w:tr>
+        <w:tc>
+          <w:tcPr>
+            <w:tcW w:w="1500" w:type="dxa"/>
+            <w:tcBorders>
+              <w:left w:val="single" w:sz="1" w:space="0" w:color="000000"/>
+              <w:bottom w:val="single" w:sz="1" w:space="0" w:color="000000"/>
+            </w:tcBorders>
+            <w:shd w:val="clear" w:color="auto" w:fill="auto"/>
+          </w:tcPr>
+          <w:p>
+            <w:pPr>
+              <w:pStyle w:val="Obsahtabulky"/>
+              <w:snapToGrid w:val="0"/>
+              <w:rPr>
+                <w:rFonts w:eastAsia="Microsoft YaHei"/>
+              </w:rPr>
+            </w:pPr>
+          </w:p>
+        </w:tc>
+        <w:tc>
+          <w:tcPr>
+            <w:tcW w:w="2176" w:type="dxa"/>
+            <w:tcBorders>
+              <w:left w:val="single" w:sz="1" w:space="0" w:color="000000"/>
+              <w:bottom w:val="single" w:sz="1" w:space="0" w:color="000000"/>
+            </w:tcBorders>
+            <w:shd w:val="clear" w:color="auto" w:fill="auto"/>
+          </w:tcPr>
+          <w:p>
+            <w:pPr>
+              <w:pStyle w:val="Obsahtabulky"/>
+              <w:snapToGrid w:val="0"/>
+              <w:rPr>
+                <w:rFonts w:eastAsia="Microsoft YaHei"/>
+              </w:rPr>
+            </w:pPr>
+          </w:p>
+        </w:tc>
+        <w:tc>
+          <w:tcPr>
+            <w:tcW w:w="972" w:type="dxa"/>
+            <w:tcBorders>
+              <w:left w:val="single" w:sz="1" w:space="0" w:color="000000"/>
+              <w:bottom w:val="single" w:sz="1" w:space="0" w:color="000000"/>
+            </w:tcBorders>
+            <w:shd w:val="clear" w:color="auto" w:fill="auto"/>
+          </w:tcPr>
+          <w:p>
+            <w:pPr>
+              <w:pStyle w:val="Obsahtabulky"/>
+              <w:snapToGrid w:val="0"/>
+              <w:rPr>
+                <w:rFonts w:eastAsia="Microsoft YaHei"/>
+              </w:rPr>
+            </w:pPr>
+          </w:p>
+        </w:tc>
+        <w:tc>
+          <w:tcPr>
+            <w:tcW w:w="4418" w:type="dxa"/>
+            <w:tcBorders>
+              <w:left w:val="single" w:sz="1" w:space="0" w:color="000000"/>
+              <w:bottom w:val="single" w:sz="1" w:space="0" w:color="000000"/>
+              <w:right w:val="single" w:sz="1" w:space="0" w:color="000000"/>
+            </w:tcBorders>
+            <w:shd w:val="clear" w:color="auto" w:fill="auto"/>
+          </w:tcPr>
+          <w:p>
+            <w:pPr>
+              <w:pStyle w:val="Obsahtabulky"/>
+              <w:snapToGrid w:val="0"/>
+              <w:rPr>
+                <w:rFonts w:eastAsia="Microsoft YaHei"/>
+              </w:rPr>
+            </w:pPr>
+          </w:p>
+        </w:tc>
+      </w:tr>
+      <w:tr>
+        <w:tc>
+          <w:tcPr>
+            <w:tcW w:w="1500" w:type="dxa"/>
+            <w:tcBorders>
+              <w:left w:val="single" w:sz="1" w:space="0" w:color="000000"/>
+              <w:bottom w:val="single" w:sz="1" w:space="0" w:color="000000"/>
+            </w:tcBorders>
+            <w:shd w:val="clear" w:color="auto" w:fill="auto"/>
+          </w:tcPr>
+          <w:p>
+            <w:pPr>
+              <w:pStyle w:val="Obsahtabulky"/>
+              <w:snapToGrid w:val="0"/>
+              <w:rPr>
+                <w:rFonts w:eastAsia="Microsoft YaHei"/>
+              </w:rPr>
+            </w:pPr>
+          </w:p>
+        </w:tc>
+        <w:tc>
+          <w:tcPr>
+            <w:tcW w:w="2176" w:type="dxa"/>
+            <w:tcBorders>
+              <w:left w:val="single" w:sz="1" w:space="0" w:color="000000"/>
+              <w:bottom w:val="single" w:sz="1" w:space="0" w:color="000000"/>
+            </w:tcBorders>
+            <w:shd w:val="clear" w:color="auto" w:fill="auto"/>
+          </w:tcPr>
+          <w:p>
+            <w:pPr>
+              <w:pStyle w:val="Obsahtabulky"/>
+              <w:snapToGrid w:val="0"/>
+              <w:rPr>
+                <w:rFonts w:eastAsia="Microsoft YaHei"/>
+              </w:rPr>
+            </w:pPr>
+          </w:p>
+        </w:tc>
+        <w:tc>
+          <w:tcPr>
+            <w:tcW w:w="972" w:type="dxa"/>
+            <w:tcBorders>
+              <w:left w:val="single" w:sz="1" w:space="0" w:color="000000"/>
+              <w:bottom w:val="single" w:sz="1" w:space="0" w:color="000000"/>
+            </w:tcBorders>
+            <w:shd w:val="clear" w:color="auto" w:fill="auto"/>
+          </w:tcPr>
+          <w:p>
+            <w:pPr>
+              <w:pStyle w:val="Obsahtabulky"/>
+              <w:snapToGrid w:val="0"/>
+              <w:rPr>
+                <w:rFonts w:eastAsia="Microsoft YaHei"/>
+              </w:rPr>
+            </w:pPr>
+          </w:p>
+        </w:tc>
+        <w:tc>
+          <w:tcPr>
+            <w:tcW w:w="4418" w:type="dxa"/>
+            <w:tcBorders>
+              <w:left w:val="single" w:sz="1" w:space="0" w:color="000000"/>
+              <w:bottom w:val="single" w:sz="1" w:space="0" w:color="000000"/>
+              <w:right w:val="single" w:sz="1" w:space="0" w:color="000000"/>
+            </w:tcBorders>
+            <w:shd w:val="clear" w:color="auto" w:fill="auto"/>
+          </w:tcPr>
+          <w:p>
+            <w:pPr>
+              <w:pStyle w:val="Obsahtabulky"/>
+              <w:snapToGrid w:val="0"/>
+              <w:rPr>
+                <w:rFonts w:eastAsia="Microsoft YaHei"/>
+              </w:rPr>
+            </w:pPr>
+          </w:p>
+        </w:tc>
+      </w:tr>
+    </w:tbl>
+    <w:p>
+      <w:pPr>
+        <w:rPr>
+          <w:rFonts w:ascii="Calibri" w:eastAsia="Calibri" w:hAnsi="Calibri" w:cs="Times New Roman"/>
+        </w:rPr>
+      </w:pPr>
+    </w:p>
+    <w:p>
+      <w:pPr>
+        <w:pStyle w:val="Odstavecseseznamem"/>
+      </w:pPr>
+    </w:p>
+    <w:p>
       <w:r>
         <w:br w:type="page"/>
       </w:r>
     </w:p>
     <w:sdt>
       <w:sdtPr>
-        <w:id w:val="5197921"/>
-        <w:docPartObj>
-          <w:docPartGallery w:val="Table of Contents"/>
-          <w:docPartUnique/>
-        </w:docPartObj>
-      </w:sdtPr>
-      <w:sdtEndPr>
         <w:rPr>
           <w:rFonts w:asciiTheme="minorHAnsi" w:eastAsiaTheme="minorHAnsi" w:hAnsiTheme="minorHAnsi" w:cstheme="minorBidi"/>
           <w:b w:val="0"/>
@@ -229,7 +1618,12 @@
           <w:sz w:val="22"/>
           <w:szCs w:val="22"/>
         </w:rPr>
-      </w:sdtEndPr>
+        <w:id w:val="5197921"/>
+        <w:docPartObj>
+          <w:docPartGallery w:val="Table of Contents"/>
+          <w:docPartUnique/>
+        </w:docPartObj>
+      </w:sdtPr>
       <w:sdtContent>
         <w:p>
           <w:pPr>
@@ -3486,7 +4880,7 @@
                     </pic:cNvPicPr>
                   </pic:nvPicPr>
                   <pic:blipFill>
-                    <a:blip r:embed="rId8"/>
+                    <a:blip r:embed="rId9"/>
                     <a:srcRect/>
                     <a:stretch>
                       <a:fillRect/>
@@ -3845,6 +5239,286 @@
         <w:t>Funkční celky jsme nyní dosadili do tabulky a vynásobili koeficientem vlivu, a výsledkem je _ funkčních celků.</w:t>
       </w:r>
     </w:p>
+    <w:tbl>
+      <w:tblPr>
+        <w:tblStyle w:val="Svtlmka1"/>
+        <w:tblW w:w="0" w:type="auto"/>
+        <w:tblLook w:val="04A0"/>
+      </w:tblPr>
+      <w:tblGrid>
+        <w:gridCol w:w="2303"/>
+        <w:gridCol w:w="2303"/>
+        <w:gridCol w:w="2303"/>
+        <w:gridCol w:w="2303"/>
+      </w:tblGrid>
+      <w:tr>
+        <w:trPr>
+          <w:cnfStyle w:val="100000000000"/>
+        </w:trPr>
+        <w:tc>
+          <w:tcPr>
+            <w:cnfStyle w:val="001000000000"/>
+            <w:tcW w:w="2303" w:type="dxa"/>
+          </w:tcPr>
+          <w:p>
+            <w:r>
+              <w:t>Charakteristika</w:t>
+            </w:r>
+          </w:p>
+        </w:tc>
+        <w:tc>
+          <w:tcPr>
+            <w:tcW w:w="2303" w:type="dxa"/>
+          </w:tcPr>
+          <w:p>
+            <w:pPr>
+              <w:cnfStyle w:val="100000000000"/>
+            </w:pPr>
+            <w:r>
+              <w:t>Nízká složitost</w:t>
+            </w:r>
+          </w:p>
+        </w:tc>
+        <w:tc>
+          <w:tcPr>
+            <w:tcW w:w="2303" w:type="dxa"/>
+          </w:tcPr>
+          <w:p>
+            <w:pPr>
+              <w:cnfStyle w:val="100000000000"/>
+            </w:pPr>
+            <w:r>
+              <w:t>Střední složitost</w:t>
+            </w:r>
+          </w:p>
+        </w:tc>
+        <w:tc>
+          <w:tcPr>
+            <w:tcW w:w="2303" w:type="dxa"/>
+          </w:tcPr>
+          <w:p>
+            <w:pPr>
+              <w:cnfStyle w:val="100000000000"/>
+            </w:pPr>
+            <w:r>
+              <w:t>Vysoká složitost</w:t>
+            </w:r>
+          </w:p>
+        </w:tc>
+      </w:tr>
+      <w:tr>
+        <w:trPr>
+          <w:cnfStyle w:val="000000100000"/>
+        </w:trPr>
+        <w:tc>
+          <w:tcPr>
+            <w:cnfStyle w:val="001000000000"/>
+            <w:tcW w:w="2303" w:type="dxa"/>
+          </w:tcPr>
+          <w:p>
+            <w:r>
+              <w:t>Externí vstupy</w:t>
+            </w:r>
+          </w:p>
+        </w:tc>
+        <w:tc>
+          <w:tcPr>
+            <w:tcW w:w="2303" w:type="dxa"/>
+          </w:tcPr>
+          <w:p>
+            <w:pPr>
+              <w:cnfStyle w:val="000000100000"/>
+            </w:pPr>
+          </w:p>
+        </w:tc>
+        <w:tc>
+          <w:tcPr>
+            <w:tcW w:w="2303" w:type="dxa"/>
+          </w:tcPr>
+          <w:p>
+            <w:pPr>
+              <w:cnfStyle w:val="000000100000"/>
+            </w:pPr>
+          </w:p>
+        </w:tc>
+        <w:tc>
+          <w:tcPr>
+            <w:tcW w:w="2303" w:type="dxa"/>
+          </w:tcPr>
+          <w:p>
+            <w:pPr>
+              <w:cnfStyle w:val="000000100000"/>
+            </w:pPr>
+          </w:p>
+        </w:tc>
+      </w:tr>
+      <w:tr>
+        <w:trPr>
+          <w:cnfStyle w:val="000000010000"/>
+        </w:trPr>
+        <w:tc>
+          <w:tcPr>
+            <w:cnfStyle w:val="001000000000"/>
+            <w:tcW w:w="2303" w:type="dxa"/>
+          </w:tcPr>
+          <w:p>
+            <w:r>
+              <w:t>Externí výstupy</w:t>
+            </w:r>
+          </w:p>
+        </w:tc>
+        <w:tc>
+          <w:tcPr>
+            <w:tcW w:w="2303" w:type="dxa"/>
+          </w:tcPr>
+          <w:p>
+            <w:pPr>
+              <w:cnfStyle w:val="000000010000"/>
+            </w:pPr>
+          </w:p>
+        </w:tc>
+        <w:tc>
+          <w:tcPr>
+            <w:tcW w:w="2303" w:type="dxa"/>
+          </w:tcPr>
+          <w:p>
+            <w:pPr>
+              <w:cnfStyle w:val="000000010000"/>
+            </w:pPr>
+          </w:p>
+        </w:tc>
+        <w:tc>
+          <w:tcPr>
+            <w:tcW w:w="2303" w:type="dxa"/>
+          </w:tcPr>
+          <w:p>
+            <w:pPr>
+              <w:cnfStyle w:val="000000010000"/>
+            </w:pPr>
+          </w:p>
+        </w:tc>
+      </w:tr>
+      <w:tr>
+        <w:trPr>
+          <w:cnfStyle w:val="000000100000"/>
+        </w:trPr>
+        <w:tc>
+          <w:tcPr>
+            <w:cnfStyle w:val="001000000000"/>
+            <w:tcW w:w="2303" w:type="dxa"/>
+          </w:tcPr>
+          <w:p>
+            <w:r>
+              <w:t>Externí dotazy</w:t>
+            </w:r>
+          </w:p>
+        </w:tc>
+        <w:tc>
+          <w:tcPr>
+            <w:tcW w:w="2303" w:type="dxa"/>
+          </w:tcPr>
+          <w:p>
+            <w:pPr>
+              <w:cnfStyle w:val="000000100000"/>
+            </w:pPr>
+          </w:p>
+        </w:tc>
+        <w:tc>
+          <w:tcPr>
+            <w:tcW w:w="2303" w:type="dxa"/>
+          </w:tcPr>
+          <w:p>
+            <w:pPr>
+              <w:cnfStyle w:val="000000100000"/>
+            </w:pPr>
+          </w:p>
+        </w:tc>
+        <w:tc>
+          <w:tcPr>
+            <w:tcW w:w="2303" w:type="dxa"/>
+          </w:tcPr>
+          <w:p>
+            <w:pPr>
+              <w:cnfStyle w:val="000000100000"/>
+            </w:pPr>
+          </w:p>
+        </w:tc>
+      </w:tr>
+      <w:tr>
+        <w:trPr>
+          <w:cnfStyle w:val="000000010000"/>
+        </w:trPr>
+        <w:tc>
+          <w:tcPr>
+            <w:cnfStyle w:val="001000000000"/>
+            <w:tcW w:w="2303" w:type="dxa"/>
+          </w:tcPr>
+          <w:p>
+            <w:r>
+              <w:t>Interní logika</w:t>
+            </w:r>
+          </w:p>
+        </w:tc>
+        <w:tc>
+          <w:tcPr>
+            <w:tcW w:w="2303" w:type="dxa"/>
+          </w:tcPr>
+          <w:p>
+            <w:pPr>
+              <w:cnfStyle w:val="000000010000"/>
+            </w:pPr>
+          </w:p>
+        </w:tc>
+        <w:tc>
+          <w:tcPr>
+            <w:tcW w:w="2303" w:type="dxa"/>
+          </w:tcPr>
+          <w:p>
+            <w:pPr>
+              <w:cnfStyle w:val="000000010000"/>
+            </w:pPr>
+          </w:p>
+        </w:tc>
+        <w:tc>
+          <w:tcPr>
+            <w:tcW w:w="2303" w:type="dxa"/>
+          </w:tcPr>
+          <w:p>
+            <w:pPr>
+              <w:cnfStyle w:val="000000010000"/>
+            </w:pPr>
+          </w:p>
+        </w:tc>
+      </w:tr>
+      <w:tr>
+        <w:trPr>
+          <w:cnfStyle w:val="000000100000"/>
+        </w:trPr>
+        <w:tc>
+          <w:tcPr>
+            <w:cnfStyle w:val="001000000000"/>
+            <w:tcW w:w="2303" w:type="dxa"/>
+          </w:tcPr>
+          <w:p>
+            <w:r>
+              <w:t>Funkčních celků</w:t>
+            </w:r>
+          </w:p>
+        </w:tc>
+        <w:tc>
+          <w:tcPr>
+            <w:tcW w:w="6909" w:type="dxa"/>
+            <w:gridSpan w:val="3"/>
+          </w:tcPr>
+          <w:p>
+            <w:pPr>
+              <w:cnfStyle w:val="000000100000"/>
+            </w:pPr>
+          </w:p>
+        </w:tc>
+      </w:tr>
+    </w:tbl>
+    <w:p/>
     <w:p>
       <w:pPr>
         <w:pStyle w:val="Nadpis1"/>
@@ -3985,28 +5659,8 @@
       </w:tr>
     </w:tbl>
     <w:p/>
-    <w:p>
-      <w:pPr>
-        <w:pStyle w:val="Odstavecseseznamem"/>
-        <w:ind w:left="1440"/>
-      </w:pPr>
-    </w:p>
-    <w:p>
-      <w:pPr>
-        <w:spacing w:after="0"/>
-        <w:rPr>
-          <w:b/>
-        </w:rPr>
-      </w:pPr>
-    </w:p>
-    <w:p>
-      <w:pPr>
-        <w:spacing w:after="0"/>
-      </w:pPr>
-    </w:p>
-    <w:p/>
     <w:sectPr>
-      <w:footerReference w:type="default" r:id="rId9"/>
+      <w:footerReference w:type="default" r:id="rId10"/>
       <w:pgSz w:w="11906" w:h="16838"/>
       <w:pgMar w:top="1417" w:right="1417" w:bottom="1417" w:left="1417" w:header="708" w:footer="708" w:gutter="0"/>
       <w:cols w:space="708"/>
@@ -4062,7 +5716,7 @@
             <w:rPr>
               <w:noProof/>
             </w:rPr>
-            <w:t>1</w:t>
+            <w:t>7</w:t>
           </w:r>
         </w:fldSimple>
       </w:p>
@@ -4106,7 +5760,7 @@
   <w:abstractNum w:abstractNumId="0">
     <w:nsid w:val="15CA2D09"/>
     <w:multiLevelType w:val="hybridMultilevel"/>
-    <w:tmpl w:val="C33A2750"/>
+    <w:tmpl w:val="43128F3A"/>
     <w:lvl w:ilvl="0" w:tplc="04050001">
       <w:start w:val="1"/>
       <w:numFmt w:val="bullet"/>
@@ -5297,318 +6951,24 @@
     <w:uiPriority w:val="99"/>
     <w:rsid w:val="00D73CB0"/>
   </w:style>
-</w:styles>
-</file>
-
-<file path=word/glossary/document.xml><?xml version="1.0" encoding="utf-8"?>
-<w:glossaryDocument xmlns:ve="http://schemas.openxmlformats.org/markup-compatibility/2006" xmlns:o="urn:schemas-microsoft-com:office:office" xmlns:r="http://schemas.openxmlformats.org/officeDocument/2006/relationships" xmlns:m="http://schemas.openxmlformats.org/officeDocument/2006/math" xmlns:v="urn:schemas-microsoft-com:vml" xmlns:wp="http://schemas.openxmlformats.org/drawingml/2006/wordprocessingDrawing" xmlns:w10="urn:schemas-microsoft-com:office:word" xmlns:w="http://schemas.openxmlformats.org/wordprocessingml/2006/main" xmlns:wne="http://schemas.microsoft.com/office/word/2006/wordml">
-  <w:docParts/>
-</w:glossaryDocument>
-</file>
-
-<file path=word/glossary/fontTable.xml><?xml version="1.0" encoding="utf-8"?>
-<w:fonts xmlns:r="http://schemas.openxmlformats.org/officeDocument/2006/relationships" xmlns:w="http://schemas.openxmlformats.org/wordprocessingml/2006/main">
-  <w:font w:name="Symbol">
-    <w:panose1 w:val="05050102010706020507"/>
-    <w:charset w:val="02"/>
-    <w:family w:val="roman"/>
-    <w:pitch w:val="variable"/>
-    <w:sig w:usb0="00000000" w:usb1="10000000" w:usb2="00000000" w:usb3="00000000" w:csb0="80000000" w:csb1="00000000"/>
-  </w:font>
-  <w:font w:name="Times New Roman">
-    <w:panose1 w:val="02020603050405020304"/>
-    <w:charset w:val="EE"/>
-    <w:family w:val="roman"/>
-    <w:pitch w:val="variable"/>
-    <w:sig w:usb0="E0002AFF" w:usb1="C0007841" w:usb2="00000009" w:usb3="00000000" w:csb0="000001FF" w:csb1="00000000"/>
-  </w:font>
-  <w:font w:name="Courier New">
-    <w:panose1 w:val="02070309020205020404"/>
-    <w:charset w:val="EE"/>
-    <w:family w:val="modern"/>
-    <w:pitch w:val="fixed"/>
-    <w:sig w:usb0="E0002AFF" w:usb1="C0007843" w:usb2="00000009" w:usb3="00000000" w:csb0="000001FF" w:csb1="00000000"/>
-  </w:font>
-  <w:font w:name="Wingdings">
-    <w:panose1 w:val="05000000000000000000"/>
-    <w:charset w:val="02"/>
-    <w:family w:val="auto"/>
-    <w:pitch w:val="variable"/>
-    <w:sig w:usb0="00000000" w:usb1="10000000" w:usb2="00000000" w:usb3="00000000" w:csb0="80000000" w:csb1="00000000"/>
-  </w:font>
-  <w:font w:name="Calibri">
-    <w:panose1 w:val="020F0502020204030204"/>
-    <w:charset w:val="EE"/>
-    <w:family w:val="swiss"/>
-    <w:pitch w:val="variable"/>
-    <w:sig w:usb0="E10002FF" w:usb1="4000ACFF" w:usb2="00000009" w:usb3="00000000" w:csb0="0000019F" w:csb1="00000000"/>
-  </w:font>
-  <w:font w:name="Cambria">
-    <w:panose1 w:val="02040503050406030204"/>
-    <w:charset w:val="EE"/>
-    <w:family w:val="roman"/>
-    <w:pitch w:val="variable"/>
-    <w:sig w:usb0="E00002FF" w:usb1="400004FF" w:usb2="00000000" w:usb3="00000000" w:csb0="0000019F" w:csb1="00000000"/>
-  </w:font>
-  <w:font w:name="Tahoma">
-    <w:panose1 w:val="020B0604030504040204"/>
-    <w:charset w:val="EE"/>
-    <w:family w:val="swiss"/>
-    <w:pitch w:val="variable"/>
-    <w:sig w:usb0="E1002EFF" w:usb1="C000605B" w:usb2="00000029" w:usb3="00000000" w:csb0="000101FF" w:csb1="00000000"/>
-  </w:font>
-</w:fonts>
-</file>
-
-<file path=word/glossary/settings.xml><?xml version="1.0" encoding="utf-8"?>
-<w:settings xmlns:o="urn:schemas-microsoft-com:office:office" xmlns:r="http://schemas.openxmlformats.org/officeDocument/2006/relationships" xmlns:m="http://schemas.openxmlformats.org/officeDocument/2006/math" xmlns:v="urn:schemas-microsoft-com:vml" xmlns:w10="urn:schemas-microsoft-com:office:word" xmlns:w="http://schemas.openxmlformats.org/wordprocessingml/2006/main" xmlns:sl="http://schemas.openxmlformats.org/schemaLibrary/2006/main">
-  <w:view w:val="normal"/>
-  <w:defaultTabStop w:val="708"/>
-  <w:hyphenationZone w:val="425"/>
-  <w:characterSpacingControl w:val="doNotCompress"/>
-  <w:compat>
-    <w:useFELayout/>
-  </w:compat>
-  <w:rsids>
-    <w:rsidRoot w:val="00CC738B"/>
-    <w:rsid w:val="006377DC"/>
-    <w:rsid w:val="00CC738B"/>
-  </w:rsids>
-  <m:mathPr>
-    <m:mathFont m:val="Cambria Math"/>
-    <m:brkBin m:val="before"/>
-    <m:brkBinSub m:val="--"/>
-    <m:smallFrac m:val="off"/>
-    <m:dispDef/>
-    <m:lMargin m:val="0"/>
-    <m:rMargin m:val="0"/>
-    <m:defJc m:val="centerGroup"/>
-    <m:wrapIndent m:val="1440"/>
-    <m:intLim m:val="subSup"/>
-    <m:naryLim m:val="undOvr"/>
-  </m:mathPr>
-  <w:themeFontLang w:val="cs-CZ"/>
-  <w:clrSchemeMapping w:bg1="light1" w:t1="dark1" w:bg2="light2" w:t2="dark2" w:accent1="accent1" w:accent2="accent2" w:accent3="accent3" w:accent4="accent4" w:accent5="accent5" w:accent6="accent6" w:hyperlink="hyperlink" w:followedHyperlink="followedHyperlink"/>
-  <w:decimalSymbol w:val=","/>
-  <w:listSeparator w:val=";"/>
-</w:settings>
-</file>
-
-<file path=word/glossary/styles.xml><?xml version="1.0" encoding="utf-8"?>
-<w:styles xmlns:r="http://schemas.openxmlformats.org/officeDocument/2006/relationships" xmlns:w="http://schemas.openxmlformats.org/wordprocessingml/2006/main">
-  <w:docDefaults>
-    <w:rPrDefault>
-      <w:rPr>
-        <w:rFonts w:asciiTheme="minorHAnsi" w:eastAsiaTheme="minorEastAsia" w:hAnsiTheme="minorHAnsi" w:cstheme="minorBidi"/>
-        <w:sz w:val="22"/>
-        <w:szCs w:val="22"/>
-        <w:lang w:val="cs-CZ" w:eastAsia="cs-CZ" w:bidi="ar-SA"/>
-      </w:rPr>
-    </w:rPrDefault>
-    <w:pPrDefault>
-      <w:pPr>
-        <w:spacing w:after="200" w:line="276" w:lineRule="auto"/>
-      </w:pPr>
-    </w:pPrDefault>
-  </w:docDefaults>
-  <w:latentStyles w:defLockedState="0" w:defUIPriority="99" w:defSemiHidden="1" w:defUnhideWhenUsed="1" w:defQFormat="0" w:count="267">
-    <w:lsdException w:name="Normal" w:semiHidden="0" w:uiPriority="0" w:unhideWhenUsed="0" w:qFormat="1"/>
-    <w:lsdException w:name="heading 1" w:semiHidden="0" w:uiPriority="9" w:unhideWhenUsed="0" w:qFormat="1"/>
-    <w:lsdException w:name="heading 2" w:uiPriority="9" w:qFormat="1"/>
-    <w:lsdException w:name="heading 3" w:uiPriority="9" w:qFormat="1"/>
-    <w:lsdException w:name="heading 4" w:uiPriority="9" w:qFormat="1"/>
-    <w:lsdException w:name="heading 5" w:uiPriority="9" w:qFormat="1"/>
-    <w:lsdException w:name="heading 6" w:uiPriority="9" w:qFormat="1"/>
-    <w:lsdException w:name="heading 7" w:uiPriority="9" w:qFormat="1"/>
-    <w:lsdException w:name="heading 8" w:uiPriority="9" w:qFormat="1"/>
-    <w:lsdException w:name="heading 9" w:uiPriority="9" w:qFormat="1"/>
-    <w:lsdException w:name="toc 1" w:uiPriority="39"/>
-    <w:lsdException w:name="toc 2" w:uiPriority="39"/>
-    <w:lsdException w:name="toc 3" w:uiPriority="39"/>
-    <w:lsdException w:name="toc 4" w:uiPriority="39"/>
-    <w:lsdException w:name="toc 5" w:uiPriority="39"/>
-    <w:lsdException w:name="toc 6" w:uiPriority="39"/>
-    <w:lsdException w:name="toc 7" w:uiPriority="39"/>
-    <w:lsdException w:name="toc 8" w:uiPriority="39"/>
-    <w:lsdException w:name="toc 9" w:uiPriority="39"/>
-    <w:lsdException w:name="caption" w:uiPriority="35" w:qFormat="1"/>
-    <w:lsdException w:name="Title" w:semiHidden="0" w:uiPriority="10" w:unhideWhenUsed="0" w:qFormat="1"/>
-    <w:lsdException w:name="Default Paragraph Font" w:uiPriority="1"/>
-    <w:lsdException w:name="Subtitle" w:semiHidden="0" w:uiPriority="11" w:unhideWhenUsed="0" w:qFormat="1"/>
-    <w:lsdException w:name="Strong" w:semiHidden="0" w:uiPriority="22" w:unhideWhenUsed="0" w:qFormat="1"/>
-    <w:lsdException w:name="Emphasis" w:semiHidden="0" w:uiPriority="20" w:unhideWhenUsed="0" w:qFormat="1"/>
-    <w:lsdException w:name="Table Grid" w:semiHidden="0" w:uiPriority="59" w:unhideWhenUsed="0"/>
-    <w:lsdException w:name="Placeholder Text" w:unhideWhenUsed="0"/>
-    <w:lsdException w:name="No Spacing" w:semiHidden="0" w:uiPriority="1" w:unhideWhenUsed="0" w:qFormat="1"/>
-    <w:lsdException w:name="Light Shading" w:semiHidden="0" w:uiPriority="60" w:unhideWhenUsed="0"/>
-    <w:lsdException w:name="Light List" w:semiHidden="0" w:uiPriority="61" w:unhideWhenUsed="0"/>
-    <w:lsdException w:name="Light Grid" w:semiHidden="0" w:uiPriority="62" w:unhideWhenUsed="0"/>
-    <w:lsdException w:name="Medium Shading 1" w:semiHidden="0" w:uiPriority="63" w:unhideWhenUsed="0"/>
-    <w:lsdException w:name="Medium Shading 2" w:semiHidden="0" w:uiPriority="64" w:unhideWhenUsed="0"/>
-    <w:lsdException w:name="Medium List 1" w:semiHidden="0" w:uiPriority="65" w:unhideWhenUsed="0"/>
-    <w:lsdException w:name="Medium List 2" w:semiHidden="0" w:uiPriority="66" w:unhideWhenUsed="0"/>
-    <w:lsdException w:name="Medium Grid 1" w:semiHidden="0" w:uiPriority="67" w:unhideWhenUsed="0"/>
-    <w:lsdException w:name="Medium Grid 2" w:semiHidden="0" w:uiPriority="68" w:unhideWhenUsed="0"/>
-    <w:lsdException w:name="Medium Grid 3" w:semiHidden="0" w:uiPriority="69" w:unhideWhenUsed="0"/>
-    <w:lsdException w:name="Dark List" w:semiHidden="0" w:uiPriority="70" w:unhideWhenUsed="0"/>
-    <w:lsdException w:name="Colorful Shading" w:semiHidden="0" w:uiPriority="71" w:unhideWhenUsed="0"/>
-    <w:lsdException w:name="Colorful List" w:semiHidden="0" w:uiPriority="72" w:unhideWhenUsed="0"/>
-    <w:lsdException w:name="Colorful Grid" w:semiHidden="0" w:uiPriority="73" w:unhideWhenUsed="0"/>
-    <w:lsdException w:name="Light Shading Accent 1" w:semiHidden="0" w:uiPriority="60" w:unhideWhenUsed="0"/>
-    <w:lsdException w:name="Light List Accent 1" w:semiHidden="0" w:uiPriority="61" w:unhideWhenUsed="0"/>
-    <w:lsdException w:name="Light Grid Accent 1" w:semiHidden="0" w:uiPriority="62" w:unhideWhenUsed="0"/>
-    <w:lsdException w:name="Medium Shading 1 Accent 1" w:semiHidden="0" w:uiPriority="63" w:unhideWhenUsed="0"/>
-    <w:lsdException w:name="Medium Shading 2 Accent 1" w:semiHidden="0" w:uiPriority="64" w:unhideWhenUsed="0"/>
-    <w:lsdException w:name="Medium List 1 Accent 1" w:semiHidden="0" w:uiPriority="65" w:unhideWhenUsed="0"/>
-    <w:lsdException w:name="Revision" w:unhideWhenUsed="0"/>
-    <w:lsdException w:name="List Paragraph" w:semiHidden="0" w:uiPriority="34" w:unhideWhenUsed="0" w:qFormat="1"/>
-    <w:lsdException w:name="Quote" w:semiHidden="0" w:uiPriority="29" w:unhideWhenUsed="0" w:qFormat="1"/>
-    <w:lsdException w:name="Intense Quote" w:semiHidden="0" w:uiPriority="30" w:unhideWhenUsed="0" w:qFormat="1"/>
-    <w:lsdException w:name="Medium List 2 Accent 1" w:semiHidden="0" w:uiPriority="66" w:unhideWhenUsed="0"/>
-    <w:lsdException w:name="Medium Grid 1 Accent 1" w:semiHidden="0" w:uiPriority="67" w:unhideWhenUsed="0"/>
-    <w:lsdException w:name="Medium Grid 2 Accent 1" w:semiHidden="0" w:uiPriority="68" w:unhideWhenUsed="0"/>
-    <w:lsdException w:name="Medium Grid 3 Accent 1" w:semiHidden="0" w:uiPriority="69" w:unhideWhenUsed="0"/>
-    <w:lsdException w:name="Dark List Accent 1" w:semiHidden="0" w:uiPriority="70" w:unhideWhenUsed="0"/>
-    <w:lsdException w:name="Colorful Shading Accent 1" w:semiHidden="0" w:uiPriority="71" w:unhideWhenUsed="0"/>
-    <w:lsdException w:name="Colorful List Accent 1" w:semiHidden="0" w:uiPriority="72" w:unhideWhenUsed="0"/>
-    <w:lsdException w:name="Colorful Grid Accent 1" w:semiHidden="0" w:uiPriority="73" w:unhideWhenUsed="0"/>
-    <w:lsdException w:name="Light Shading Accent 2" w:semiHidden="0" w:uiPriority="60" w:unhideWhenUsed="0"/>
-    <w:lsdException w:name="Light List Accent 2" w:semiHidden="0" w:uiPriority="61" w:unhideWhenUsed="0"/>
-    <w:lsdException w:name="Light Grid Accent 2" w:semiHidden="0" w:uiPriority="62" w:unhideWhenUsed="0"/>
-    <w:lsdException w:name="Medium Shading 1 Accent 2" w:semiHidden="0" w:uiPriority="63" w:unhideWhenUsed="0"/>
-    <w:lsdException w:name="Medium Shading 2 Accent 2" w:semiHidden="0" w:uiPriority="64" w:unhideWhenUsed="0"/>
-    <w:lsdException w:name="Medium List 1 Accent 2" w:semiHidden="0" w:uiPriority="65" w:unhideWhenUsed="0"/>
-    <w:lsdException w:name="Medium List 2 Accent 2" w:semiHidden="0" w:uiPriority="66" w:unhideWhenUsed="0"/>
-    <w:lsdException w:name="Medium Grid 1 Accent 2" w:semiHidden="0" w:uiPriority="67" w:unhideWhenUsed="0"/>
-    <w:lsdException w:name="Medium Grid 2 Accent 2" w:semiHidden="0" w:uiPriority="68" w:unhideWhenUsed="0"/>
-    <w:lsdException w:name="Medium Grid 3 Accent 2" w:semiHidden="0" w:uiPriority="69" w:unhideWhenUsed="0"/>
-    <w:lsdException w:name="Dark List Accent 2" w:semiHidden="0" w:uiPriority="70" w:unhideWhenUsed="0"/>
-    <w:lsdException w:name="Colorful Shading Accent 2" w:semiHidden="0" w:uiPriority="71" w:unhideWhenUsed="0"/>
-    <w:lsdException w:name="Colorful List Accent 2" w:semiHidden="0" w:uiPriority="72" w:unhideWhenUsed="0"/>
-    <w:lsdException w:name="Colorful Grid Accent 2" w:semiHidden="0" w:uiPriority="73" w:unhideWhenUsed="0"/>
-    <w:lsdException w:name="Light Shading Accent 3" w:semiHidden="0" w:uiPriority="60" w:unhideWhenUsed="0"/>
-    <w:lsdException w:name="Light List Accent 3" w:semiHidden="0" w:uiPriority="61" w:unhideWhenUsed="0"/>
-    <w:lsdException w:name="Light Grid Accent 3" w:semiHidden="0" w:uiPriority="62" w:unhideWhenUsed="0"/>
-    <w:lsdException w:name="Medium Shading 1 Accent 3" w:semiHidden="0" w:uiPriority="63" w:unhideWhenUsed="0"/>
-    <w:lsdException w:name="Medium Shading 2 Accent 3" w:semiHidden="0" w:uiPriority="64" w:unhideWhenUsed="0"/>
-    <w:lsdException w:name="Medium List 1 Accent 3" w:semiHidden="0" w:uiPriority="65" w:unhideWhenUsed="0"/>
-    <w:lsdException w:name="Medium List 2 Accent 3" w:semiHidden="0" w:uiPriority="66" w:unhideWhenUsed="0"/>
-    <w:lsdException w:name="Medium Grid 1 Accent 3" w:semiHidden="0" w:uiPriority="67" w:unhideWhenUsed="0"/>
-    <w:lsdException w:name="Medium Grid 2 Accent 3" w:semiHidden="0" w:uiPriority="68" w:unhideWhenUsed="0"/>
-    <w:lsdException w:name="Medium Grid 3 Accent 3" w:semiHidden="0" w:uiPriority="69" w:unhideWhenUsed="0"/>
-    <w:lsdException w:name="Dark List Accent 3" w:semiHidden="0" w:uiPriority="70" w:unhideWhenUsed="0"/>
-    <w:lsdException w:name="Colorful Shading Accent 3" w:semiHidden="0" w:uiPriority="71" w:unhideWhenUsed="0"/>
-    <w:lsdException w:name="Colorful List Accent 3" w:semiHidden="0" w:uiPriority="72" w:unhideWhenUsed="0"/>
-    <w:lsdException w:name="Colorful Grid Accent 3" w:semiHidden="0" w:uiPriority="73" w:unhideWhenUsed="0"/>
-    <w:lsdException w:name="Light Shading Accent 4" w:semiHidden="0" w:uiPriority="60" w:unhideWhenUsed="0"/>
-    <w:lsdException w:name="Light List Accent 4" w:semiHidden="0" w:uiPriority="61" w:unhideWhenUsed="0"/>
-    <w:lsdException w:name="Light Grid Accent 4" w:semiHidden="0" w:uiPriority="62" w:unhideWhenUsed="0"/>
-    <w:lsdException w:name="Medium Shading 1 Accent 4" w:semiHidden="0" w:uiPriority="63" w:unhideWhenUsed="0"/>
-    <w:lsdException w:name="Medium Shading 2 Accent 4" w:semiHidden="0" w:uiPriority="64" w:unhideWhenUsed="0"/>
-    <w:lsdException w:name="Medium List 1 Accent 4" w:semiHidden="0" w:uiPriority="65" w:unhideWhenUsed="0"/>
-    <w:lsdException w:name="Medium List 2 Accent 4" w:semiHidden="0" w:uiPriority="66" w:unhideWhenUsed="0"/>
-    <w:lsdException w:name="Medium Grid 1 Accent 4" w:semiHidden="0" w:uiPriority="67" w:unhideWhenUsed="0"/>
-    <w:lsdException w:name="Medium Grid 2 Accent 4" w:semiHidden="0" w:uiPriority="68" w:unhideWhenUsed="0"/>
-    <w:lsdException w:name="Medium Grid 3 Accent 4" w:semiHidden="0" w:uiPriority="69" w:unhideWhenUsed="0"/>
-    <w:lsdException w:name="Dark List Accent 4" w:semiHidden="0" w:uiPriority="70" w:unhideWhenUsed="0"/>
-    <w:lsdException w:name="Colorful Shading Accent 4" w:semiHidden="0" w:uiPriority="71" w:unhideWhenUsed="0"/>
-    <w:lsdException w:name="Colorful List Accent 4" w:semiHidden="0" w:uiPriority="72" w:unhideWhenUsed="0"/>
-    <w:lsdException w:name="Colorful Grid Accent 4" w:semiHidden="0" w:uiPriority="73" w:unhideWhenUsed="0"/>
-    <w:lsdException w:name="Light Shading Accent 5" w:semiHidden="0" w:uiPriority="60" w:unhideWhenUsed="0"/>
-    <w:lsdException w:name="Light List Accent 5" w:semiHidden="0" w:uiPriority="61" w:unhideWhenUsed="0"/>
-    <w:lsdException w:name="Light Grid Accent 5" w:semiHidden="0" w:uiPriority="62" w:unhideWhenUsed="0"/>
-    <w:lsdException w:name="Medium Shading 1 Accent 5" w:semiHidden="0" w:uiPriority="63" w:unhideWhenUsed="0"/>
-    <w:lsdException w:name="Medium Shading 2 Accent 5" w:semiHidden="0" w:uiPriority="64" w:unhideWhenUsed="0"/>
-    <w:lsdException w:name="Medium List 1 Accent 5" w:semiHidden="0" w:uiPriority="65" w:unhideWhenUsed="0"/>
-    <w:lsdException w:name="Medium List 2 Accent 5" w:semiHidden="0" w:uiPriority="66" w:unhideWhenUsed="0"/>
-    <w:lsdException w:name="Medium Grid 1 Accent 5" w:semiHidden="0" w:uiPriority="67" w:unhideWhenUsed="0"/>
-    <w:lsdException w:name="Medium Grid 2 Accent 5" w:semiHidden="0" w:uiPriority="68" w:unhideWhenUsed="0"/>
-    <w:lsdException w:name="Medium Grid 3 Accent 5" w:semiHidden="0" w:uiPriority="69" w:unhideWhenUsed="0"/>
-    <w:lsdException w:name="Dark List Accent 5" w:semiHidden="0" w:uiPriority="70" w:unhideWhenUsed="0"/>
-    <w:lsdException w:name="Colorful Shading Accent 5" w:semiHidden="0" w:uiPriority="71" w:unhideWhenUsed="0"/>
-    <w:lsdException w:name="Colorful List Accent 5" w:semiHidden="0" w:uiPriority="72" w:unhideWhenUsed="0"/>
-    <w:lsdException w:name="Colorful Grid Accent 5" w:semiHidden="0" w:uiPriority="73" w:unhideWhenUsed="0"/>
-    <w:lsdException w:name="Light Shading Accent 6" w:semiHidden="0" w:uiPriority="60" w:unhideWhenUsed="0"/>
-    <w:lsdException w:name="Light List Accent 6" w:semiHidden="0" w:uiPriority="61" w:unhideWhenUsed="0"/>
-    <w:lsdException w:name="Light Grid Accent 6" w:semiHidden="0" w:uiPriority="62" w:unhideWhenUsed="0"/>
-    <w:lsdException w:name="Medium Shading 1 Accent 6" w:semiHidden="0" w:uiPriority="63" w:unhideWhenUsed="0"/>
-    <w:lsdException w:name="Medium Shading 2 Accent 6" w:semiHidden="0" w:uiPriority="64" w:unhideWhenUsed="0"/>
-    <w:lsdException w:name="Medium List 1 Accent 6" w:semiHidden="0" w:uiPriority="65" w:unhideWhenUsed="0"/>
-    <w:lsdException w:name="Medium List 2 Accent 6" w:semiHidden="0" w:uiPriority="66" w:unhideWhenUsed="0"/>
-    <w:lsdException w:name="Medium Grid 1 Accent 6" w:semiHidden="0" w:uiPriority="67" w:unhideWhenUsed="0"/>
-    <w:lsdException w:name="Medium Grid 2 Accent 6" w:semiHidden="0" w:uiPriority="68" w:unhideWhenUsed="0"/>
-    <w:lsdException w:name="Medium Grid 3 Accent 6" w:semiHidden="0" w:uiPriority="69" w:unhideWhenUsed="0"/>
-    <w:lsdException w:name="Dark List Accent 6" w:semiHidden="0" w:uiPriority="70" w:unhideWhenUsed="0"/>
-    <w:lsdException w:name="Colorful Shading Accent 6" w:semiHidden="0" w:uiPriority="71" w:unhideWhenUsed="0"/>
-    <w:lsdException w:name="Colorful List Accent 6" w:semiHidden="0" w:uiPriority="72" w:unhideWhenUsed="0"/>
-    <w:lsdException w:name="Colorful Grid Accent 6" w:semiHidden="0" w:uiPriority="73" w:unhideWhenUsed="0"/>
-    <w:lsdException w:name="Subtle Emphasis" w:semiHidden="0" w:uiPriority="19" w:unhideWhenUsed="0" w:qFormat="1"/>
-    <w:lsdException w:name="Intense Emphasis" w:semiHidden="0" w:uiPriority="21" w:unhideWhenUsed="0" w:qFormat="1"/>
-    <w:lsdException w:name="Subtle Reference" w:semiHidden="0" w:uiPriority="31" w:unhideWhenUsed="0" w:qFormat="1"/>
-    <w:lsdException w:name="Intense Reference" w:semiHidden="0" w:uiPriority="32" w:unhideWhenUsed="0" w:qFormat="1"/>
-    <w:lsdException w:name="Book Title" w:semiHidden="0" w:uiPriority="33" w:unhideWhenUsed="0" w:qFormat="1"/>
-    <w:lsdException w:name="Bibliography" w:uiPriority="37"/>
-    <w:lsdException w:name="TOC Heading" w:uiPriority="39" w:qFormat="1"/>
-  </w:latentStyles>
-  <w:style w:type="paragraph" w:default="1" w:styleId="Normln">
-    <w:name w:val="Normal"/>
-    <w:qFormat/>
-  </w:style>
-  <w:style w:type="character" w:default="1" w:styleId="Standardnpsmoodstavce">
-    <w:name w:val="Default Paragraph Font"/>
-    <w:uiPriority w:val="1"/>
-    <w:semiHidden/>
-    <w:unhideWhenUsed/>
-  </w:style>
-  <w:style w:type="table" w:default="1" w:styleId="Normlntabulka">
-    <w:name w:val="Normal Table"/>
-    <w:uiPriority w:val="99"/>
-    <w:semiHidden/>
-    <w:unhideWhenUsed/>
-    <w:qFormat/>
-    <w:tblPr>
-      <w:tblInd w:w="0" w:type="dxa"/>
-      <w:tblCellMar>
-        <w:top w:w="0" w:type="dxa"/>
-        <w:left w:w="108" w:type="dxa"/>
-        <w:bottom w:w="0" w:type="dxa"/>
-        <w:right w:w="108" w:type="dxa"/>
-      </w:tblCellMar>
-    </w:tblPr>
-  </w:style>
-  <w:style w:type="numbering" w:default="1" w:styleId="Bezseznamu">
-    <w:name w:val="No List"/>
-    <w:uiPriority w:val="99"/>
-    <w:semiHidden/>
-    <w:unhideWhenUsed/>
-  </w:style>
-  <w:style w:type="paragraph" w:customStyle="1" w:styleId="597F906861AD414BA1693856E1F3B81F">
-    <w:name w:val="597F906861AD414BA1693856E1F3B81F"/>
-    <w:rsid w:val="00CC738B"/>
-  </w:style>
-  <w:style w:type="paragraph" w:customStyle="1" w:styleId="981FC7381526457DA0C3C5ADD34BE4FE">
-    <w:name w:val="981FC7381526457DA0C3C5ADD34BE4FE"/>
-    <w:rsid w:val="00CC738B"/>
-  </w:style>
-  <w:style w:type="paragraph" w:customStyle="1" w:styleId="CD8EA4FA74CD4650A4C81A3CB4953974">
-    <w:name w:val="CD8EA4FA74CD4650A4C81A3CB4953974"/>
-    <w:rsid w:val="00CC738B"/>
-  </w:style>
-  <w:style w:type="paragraph" w:customStyle="1" w:styleId="AC7D7103F32C466BBFDAE2FCD356AF20">
-    <w:name w:val="AC7D7103F32C466BBFDAE2FCD356AF20"/>
-    <w:rsid w:val="00CC738B"/>
-  </w:style>
-  <w:style w:type="paragraph" w:customStyle="1" w:styleId="F3ABE405FF754C83873ED05CB4C1D9F4">
-    <w:name w:val="F3ABE405FF754C83873ED05CB4C1D9F4"/>
-    <w:rsid w:val="00CC738B"/>
+  <w:style w:type="paragraph" w:customStyle="1" w:styleId="Obsahtabulky">
+    <w:name w:val="Obsah tabulky"/>
+    <w:basedOn w:val="Normln"/>
+    <w:rsid w:val="00D07EAA"/>
+    <w:pPr>
+      <w:suppressLineNumbers/>
+      <w:suppressAutoHyphens/>
+      <w:spacing w:after="0" w:line="240" w:lineRule="auto"/>
+    </w:pPr>
+    <w:rPr>
+      <w:rFonts w:ascii="Times New Roman" w:eastAsia="SimSun" w:hAnsi="Times New Roman" w:cs="Mangal"/>
+      <w:kern w:val="1"/>
+      <w:sz w:val="24"/>
+      <w:szCs w:val="24"/>
+      <w:lang w:eastAsia="hi-IN" w:bidi="hi-IN"/>
+    </w:rPr>
   </w:style>
 </w:styles>
-</file>
-
-<file path=word/glossary/webSettings.xml><?xml version="1.0" encoding="utf-8"?>
-<w:webSettings xmlns:r="http://schemas.openxmlformats.org/officeDocument/2006/relationships" xmlns:w="http://schemas.openxmlformats.org/wordprocessingml/2006/main">
-  <w:optimizeForBrowser/>
-</w:webSettings>
 </file>
 
 <file path=word/theme/theme1.xml><?xml version="1.0" encoding="utf-8"?>

</xml_diff>